<commit_message>
english certificate link added
</commit_message>
<xml_diff>
--- a/assets/MY_CV_EN.docx
+++ b/assets/MY_CV_EN.docx
@@ -176,7 +176,27 @@
                 <w:szCs w:val="28"/>
                 <w:lang w:val="en-US"/>
               </w:rPr>
-              <w:t>Maksym Ihorovych Yeromenko</w:t>
+              <w:t xml:space="preserve">Maksym </w:t>
+            </w:r>
+            <w:proofErr w:type="spellStart"/>
+            <w:r>
+              <w:rPr>
+                <w:rFonts w:ascii="Times New Roman" w:hAnsi="Times New Roman" w:cs="Times New Roman"/>
+                <w:sz w:val="28"/>
+                <w:szCs w:val="28"/>
+                <w:lang w:val="en-US"/>
+              </w:rPr>
+              <w:t>Ihorovych</w:t>
+            </w:r>
+            <w:proofErr w:type="spellEnd"/>
+            <w:r>
+              <w:rPr>
+                <w:rFonts w:ascii="Times New Roman" w:hAnsi="Times New Roman" w:cs="Times New Roman"/>
+                <w:sz w:val="28"/>
+                <w:szCs w:val="28"/>
+                <w:lang w:val="en-US"/>
+              </w:rPr>
+              <w:t xml:space="preserve"> Yeromenko</w:t>
             </w:r>
           </w:p>
           <w:p>
@@ -247,7 +267,27 @@
                 <w:szCs w:val="28"/>
                 <w:lang w:val="en-US"/>
               </w:rPr>
-              <w:t>Kharkiv, Dynamivska St., 3A, 61023</w:t>
+              <w:t xml:space="preserve">Kharkiv, </w:t>
+            </w:r>
+            <w:proofErr w:type="spellStart"/>
+            <w:r>
+              <w:rPr>
+                <w:rFonts w:ascii="Times New Roman" w:hAnsi="Times New Roman" w:cs="Times New Roman"/>
+                <w:sz w:val="28"/>
+                <w:szCs w:val="28"/>
+                <w:lang w:val="en-US"/>
+              </w:rPr>
+              <w:t>Dynamivska</w:t>
+            </w:r>
+            <w:proofErr w:type="spellEnd"/>
+            <w:r>
+              <w:rPr>
+                <w:rFonts w:ascii="Times New Roman" w:hAnsi="Times New Roman" w:cs="Times New Roman"/>
+                <w:sz w:val="28"/>
+                <w:szCs w:val="28"/>
+                <w:lang w:val="en-US"/>
+              </w:rPr>
+              <w:t xml:space="preserve"> St., 3A, 61023</w:t>
             </w:r>
           </w:p>
           <w:p>
@@ -1020,7 +1060,16 @@
                 <w:szCs w:val="28"/>
                 <w:lang w:val="en-US"/>
               </w:rPr>
-              <w:t>B1</w:t>
+              <w:t>B</w:t>
+            </w:r>
+            <w:r>
+              <w:rPr>
+                <w:rFonts w:ascii="Times New Roman" w:hAnsi="Times New Roman" w:cs="Times New Roman"/>
+                <w:sz w:val="28"/>
+                <w:szCs w:val="28"/>
+                <w:lang w:val="en-US"/>
+              </w:rPr>
+              <w:t>2</w:t>
             </w:r>
           </w:p>
           <w:p>
@@ -1112,7 +1161,27 @@
                 <w:szCs w:val="28"/>
                 <w:lang w:val="en-US"/>
               </w:rPr>
-              <w:t>Actively looking for a position in web development to apply and expand my skills. I have experience working with HTML, CSS, SCSS, JavaScript, TypeScript, React (with Vite), and Bootstrap.</w:t>
+              <w:t xml:space="preserve">Actively looking for a position in web development to apply and expand my skills. I have experience working with HTML, CSS, SCSS, JavaScript, TypeScript, React (with </w:t>
+            </w:r>
+            <w:proofErr w:type="spellStart"/>
+            <w:r>
+              <w:rPr>
+                <w:rFonts w:ascii="Times New Roman" w:hAnsi="Times New Roman" w:cs="Times New Roman"/>
+                <w:sz w:val="28"/>
+                <w:szCs w:val="28"/>
+                <w:lang w:val="en-US"/>
+              </w:rPr>
+              <w:t>Vite</w:t>
+            </w:r>
+            <w:proofErr w:type="spellEnd"/>
+            <w:r>
+              <w:rPr>
+                <w:rFonts w:ascii="Times New Roman" w:hAnsi="Times New Roman" w:cs="Times New Roman"/>
+                <w:sz w:val="28"/>
+                <w:szCs w:val="28"/>
+                <w:lang w:val="en-US"/>
+              </w:rPr>
+              <w:t>), and Bootstrap.</w:t>
             </w:r>
           </w:p>
           <w:p>
@@ -1134,7 +1203,47 @@
                 <w:szCs w:val="28"/>
                 <w:lang w:val="en-US"/>
               </w:rPr>
-              <w:t>I also have many years of experience working with the Microsoft Office suite and possess programming skills in Python, JavaScript, Java, C, C++, VC++, C#, Assembler, Pascal, Basic, and VBasic. In addition, I have experience in web development, database management, and using the Cloudinary platform to manage media content.</w:t>
+              <w:t xml:space="preserve">I also have many years of experience working with the Microsoft Office suite and possess programming skills in Python, JavaScript, Java, C, C++, VC++, C#, Assembler, Pascal, Basic, and </w:t>
+            </w:r>
+            <w:proofErr w:type="spellStart"/>
+            <w:r>
+              <w:rPr>
+                <w:rFonts w:ascii="Times New Roman" w:hAnsi="Times New Roman" w:cs="Times New Roman"/>
+                <w:sz w:val="28"/>
+                <w:szCs w:val="28"/>
+                <w:lang w:val="en-US"/>
+              </w:rPr>
+              <w:t>VBasic</w:t>
+            </w:r>
+            <w:proofErr w:type="spellEnd"/>
+            <w:r>
+              <w:rPr>
+                <w:rFonts w:ascii="Times New Roman" w:hAnsi="Times New Roman" w:cs="Times New Roman"/>
+                <w:sz w:val="28"/>
+                <w:szCs w:val="28"/>
+                <w:lang w:val="en-US"/>
+              </w:rPr>
+              <w:t xml:space="preserve">. In addition, I have experience in web development, database management, and using the </w:t>
+            </w:r>
+            <w:proofErr w:type="spellStart"/>
+            <w:r>
+              <w:rPr>
+                <w:rFonts w:ascii="Times New Roman" w:hAnsi="Times New Roman" w:cs="Times New Roman"/>
+                <w:sz w:val="28"/>
+                <w:szCs w:val="28"/>
+                <w:lang w:val="en-US"/>
+              </w:rPr>
+              <w:t>Cloudinary</w:t>
+            </w:r>
+            <w:proofErr w:type="spellEnd"/>
+            <w:r>
+              <w:rPr>
+                <w:rFonts w:ascii="Times New Roman" w:hAnsi="Times New Roman" w:cs="Times New Roman"/>
+                <w:sz w:val="28"/>
+                <w:szCs w:val="28"/>
+                <w:lang w:val="en-US"/>
+              </w:rPr>
+              <w:t xml:space="preserve"> platform to manage media content.</w:t>
             </w:r>
           </w:p>
           <w:p>
@@ -1493,7 +1602,27 @@
                 <w:szCs w:val="28"/>
                 <w:lang w:val="en-US"/>
               </w:rPr>
-              <w:t>Used Cloudinary to manage images</w:t>
+              <w:t xml:space="preserve">Used </w:t>
+            </w:r>
+            <w:proofErr w:type="spellStart"/>
+            <w:r>
+              <w:rPr>
+                <w:rFonts w:ascii="Times New Roman" w:hAnsi="Times New Roman" w:cs="Times New Roman"/>
+                <w:sz w:val="28"/>
+                <w:szCs w:val="28"/>
+                <w:lang w:val="en-US"/>
+              </w:rPr>
+              <w:t>Cloudinary</w:t>
+            </w:r>
+            <w:proofErr w:type="spellEnd"/>
+            <w:r>
+              <w:rPr>
+                <w:rFonts w:ascii="Times New Roman" w:hAnsi="Times New Roman" w:cs="Times New Roman"/>
+                <w:sz w:val="28"/>
+                <w:szCs w:val="28"/>
+                <w:lang w:val="en-US"/>
+              </w:rPr>
+              <w:t xml:space="preserve"> to manage images</w:t>
             </w:r>
             <w:r>
               <w:rPr>
@@ -1663,7 +1792,27 @@
                 <w:szCs w:val="28"/>
                 <w:lang w:val="en-US"/>
               </w:rPr>
-              <w:t>Used Blender and Photopea to create game assets</w:t>
+              <w:t xml:space="preserve">Used Blender and </w:t>
+            </w:r>
+            <w:proofErr w:type="spellStart"/>
+            <w:r>
+              <w:rPr>
+                <w:rFonts w:ascii="Times New Roman" w:hAnsi="Times New Roman" w:cs="Times New Roman"/>
+                <w:sz w:val="28"/>
+                <w:szCs w:val="28"/>
+                <w:lang w:val="en-US"/>
+              </w:rPr>
+              <w:t>Photopea</w:t>
+            </w:r>
+            <w:proofErr w:type="spellEnd"/>
+            <w:r>
+              <w:rPr>
+                <w:rFonts w:ascii="Times New Roman" w:hAnsi="Times New Roman" w:cs="Times New Roman"/>
+                <w:sz w:val="28"/>
+                <w:szCs w:val="28"/>
+                <w:lang w:val="en-US"/>
+              </w:rPr>
+              <w:t xml:space="preserve"> to create game assets</w:t>
             </w:r>
             <w:r>
               <w:rPr>
@@ -1964,7 +2113,27 @@
                 <w:szCs w:val="28"/>
                 <w:lang w:val="en-US"/>
               </w:rPr>
-              <w:t xml:space="preserve">Received a </w:t>
+              <w:t xml:space="preserve">Received </w:t>
+            </w:r>
+            <w:proofErr w:type="gramStart"/>
+            <w:r>
+              <w:rPr>
+                <w:rFonts w:ascii="Times New Roman" w:hAnsi="Times New Roman" w:cs="Times New Roman"/>
+                <w:sz w:val="28"/>
+                <w:szCs w:val="28"/>
+                <w:lang w:val="en-US"/>
+              </w:rPr>
+              <w:t>a</w:t>
+            </w:r>
+            <w:proofErr w:type="gramEnd"/>
+            <w:r>
+              <w:rPr>
+                <w:rFonts w:ascii="Times New Roman" w:hAnsi="Times New Roman" w:cs="Times New Roman"/>
+                <w:sz w:val="28"/>
+                <w:szCs w:val="28"/>
+                <w:lang w:val="en-US"/>
+              </w:rPr>
+              <w:t xml:space="preserve"> </w:t>
             </w:r>
             <w:r>
               <w:rPr>
@@ -2052,7 +2221,27 @@
                 <w:szCs w:val="28"/>
                 <w:lang w:val="en-US"/>
               </w:rPr>
-              <w:t>Web application (HTML, SCSS, JavaScript, Cloudinary API, JSON/BSON)</w:t>
+              <w:t xml:space="preserve">Web application (HTML, SCSS, JavaScript, </w:t>
+            </w:r>
+            <w:proofErr w:type="spellStart"/>
+            <w:r>
+              <w:rPr>
+                <w:rFonts w:ascii="Times New Roman" w:hAnsi="Times New Roman" w:cs="Times New Roman"/>
+                <w:sz w:val="28"/>
+                <w:szCs w:val="28"/>
+                <w:lang w:val="en-US"/>
+              </w:rPr>
+              <w:t>Cloudinary</w:t>
+            </w:r>
+            <w:proofErr w:type="spellEnd"/>
+            <w:r>
+              <w:rPr>
+                <w:rFonts w:ascii="Times New Roman" w:hAnsi="Times New Roman" w:cs="Times New Roman"/>
+                <w:sz w:val="28"/>
+                <w:szCs w:val="28"/>
+                <w:lang w:val="en-US"/>
+              </w:rPr>
+              <w:t xml:space="preserve"> API, JSON/BSON)</w:t>
             </w:r>
             <w:r>
               <w:rPr>
@@ -2070,7 +2259,27 @@
                 <w:szCs w:val="28"/>
                 <w:lang w:val="en-US"/>
               </w:rPr>
-              <w:t>3D city-building game (Unity, C#, Blender, Photopea)</w:t>
+              <w:t xml:space="preserve">3D city-building game (Unity, C#, Blender, </w:t>
+            </w:r>
+            <w:proofErr w:type="spellStart"/>
+            <w:r>
+              <w:rPr>
+                <w:rFonts w:ascii="Times New Roman" w:hAnsi="Times New Roman" w:cs="Times New Roman"/>
+                <w:sz w:val="28"/>
+                <w:szCs w:val="28"/>
+                <w:lang w:val="en-US"/>
+              </w:rPr>
+              <w:t>Photopea</w:t>
+            </w:r>
+            <w:proofErr w:type="spellEnd"/>
+            <w:r>
+              <w:rPr>
+                <w:rFonts w:ascii="Times New Roman" w:hAnsi="Times New Roman" w:cs="Times New Roman"/>
+                <w:sz w:val="28"/>
+                <w:szCs w:val="28"/>
+                <w:lang w:val="en-US"/>
+              </w:rPr>
+              <w:t>)</w:t>
             </w:r>
             <w:r>
               <w:rPr>
@@ -2105,7 +2314,27 @@
                 <w:lang w:val="en-US"/>
               </w:rPr>
               <w:lastRenderedPageBreak/>
-              <w:t>Successfully completed courses at SmartSkills in Web Development, C++, and Python.</w:t>
+              <w:t xml:space="preserve">Successfully completed courses at </w:t>
+            </w:r>
+            <w:proofErr w:type="spellStart"/>
+            <w:r>
+              <w:rPr>
+                <w:rFonts w:ascii="Times New Roman" w:hAnsi="Times New Roman" w:cs="Times New Roman"/>
+                <w:sz w:val="28"/>
+                <w:szCs w:val="28"/>
+                <w:lang w:val="en-US"/>
+              </w:rPr>
+              <w:t>SmartSkills</w:t>
+            </w:r>
+            <w:proofErr w:type="spellEnd"/>
+            <w:r>
+              <w:rPr>
+                <w:rFonts w:ascii="Times New Roman" w:hAnsi="Times New Roman" w:cs="Times New Roman"/>
+                <w:sz w:val="28"/>
+                <w:szCs w:val="28"/>
+                <w:lang w:val="en-US"/>
+              </w:rPr>
+              <w:t xml:space="preserve"> in Web Development, C++, and Python.</w:t>
             </w:r>
             <w:r>
               <w:rPr>

</xml_diff>